<commit_message>
Maj BDD et application web
</commit_message>
<xml_diff>
--- a/Cyril/Documents word/Compte rendu2.docx
+++ b/Cyril/Documents word/Compte rendu2.docx
@@ -1231,6 +1231,7 @@
       </w:r>
       <w:r>
         <w:rPr>
+          <w:noProof/>
           <w:sz w:val="28"/>
           <w:szCs w:val="28"/>
         </w:rPr>
@@ -1262,6 +1263,7 @@
         <w:rPr>
           <w:b/>
           <w:bCs/>
+          <w:noProof/>
           <w:sz w:val="28"/>
           <w:szCs w:val="28"/>
         </w:rPr>
@@ -1302,16 +1304,7 @@
           <w:sz w:val="28"/>
           <w:szCs w:val="28"/>
         </w:rPr>
-        <w:t xml:space="preserve">Mécanisme énigme musique </w:t>
-      </w:r>
-      <w:r>
-        <w:rPr>
-          <w:b/>
-          <w:bCs/>
-          <w:sz w:val="28"/>
-          <w:szCs w:val="28"/>
-        </w:rPr>
-        <w:t xml:space="preserve">: </w:t>
+        <w:t xml:space="preserve">Mécanisme énigme musique : </w:t>
       </w:r>
     </w:p>
     <w:p>
@@ -1668,6 +1661,9 @@
         </w:rPr>
       </w:pPr>
       <w:r>
+        <w:rPr>
+          <w:noProof/>
+        </w:rPr>
         <w:drawing>
           <wp:anchor distT="0" distB="0" distL="114300" distR="114300" simplePos="0" relativeHeight="251659264" behindDoc="1" locked="0" layoutInCell="1" allowOverlap="1" wp14:anchorId="12EA1A8A" wp14:editId="446FD29E">
             <wp:simplePos x="0" y="0"/>
@@ -2417,14 +2413,7 @@
           <w:sz w:val="24"/>
           <w:szCs w:val="24"/>
         </w:rPr>
-        <w:t xml:space="preserve">comme pour gérer les comptes superviseurs </w:t>
-      </w:r>
-      <w:r>
-        <w:rPr>
-          <w:sz w:val="24"/>
-          <w:szCs w:val="24"/>
-        </w:rPr>
-        <w:t xml:space="preserve">j’ai créé deux pages : </w:t>
+        <w:t xml:space="preserve">comme pour gérer les comptes superviseurs j’ai créé deux pages : </w:t>
       </w:r>
     </w:p>
     <w:p>
@@ -2552,6 +2541,7 @@
       </w:pPr>
       <w:r>
         <w:rPr>
+          <w:noProof/>
           <w:sz w:val="24"/>
           <w:szCs w:val="24"/>
         </w:rPr>
@@ -2970,6 +2960,7 @@
       </w:pPr>
       <w:r>
         <w:rPr>
+          <w:noProof/>
           <w:sz w:val="24"/>
           <w:szCs w:val="24"/>
         </w:rPr>
@@ -3057,28 +3048,7 @@
           <w:sz w:val="24"/>
           <w:szCs w:val="24"/>
         </w:rPr>
-        <w:t xml:space="preserve">Ce fichier </w:t>
-      </w:r>
-      <w:r>
-        <w:rPr>
-          <w:sz w:val="24"/>
-          <w:szCs w:val="24"/>
-        </w:rPr>
-        <w:t>html</w:t>
-      </w:r>
-      <w:r>
-        <w:rPr>
-          <w:sz w:val="24"/>
-          <w:szCs w:val="24"/>
-        </w:rPr>
-        <w:t xml:space="preserve"> contient le code html de la page web</w:t>
-      </w:r>
-      <w:r>
-        <w:rPr>
-          <w:sz w:val="24"/>
-          <w:szCs w:val="24"/>
-        </w:rPr>
-        <w:t>.</w:t>
+        <w:t>Ce fichier html contient le code html de la page web.</w:t>
       </w:r>
     </w:p>
     <w:p>
@@ -3117,42 +3087,7 @@
           <w:sz w:val="24"/>
           <w:szCs w:val="24"/>
         </w:rPr>
-        <w:t xml:space="preserve"> </w:t>
-      </w:r>
-      <w:r>
-        <w:rPr>
-          <w:sz w:val="24"/>
-          <w:szCs w:val="24"/>
-        </w:rPr>
-        <w:t>Ce fichier PHP permet d’insérer l</w:t>
-      </w:r>
-      <w:r>
-        <w:rPr>
-          <w:sz w:val="24"/>
-          <w:szCs w:val="24"/>
-        </w:rPr>
-        <w:t xml:space="preserve">a date </w:t>
-      </w:r>
-      <w:r>
-        <w:rPr>
-          <w:sz w:val="24"/>
-          <w:szCs w:val="24"/>
-        </w:rPr>
-        <w:t xml:space="preserve">et </w:t>
-      </w:r>
-      <w:r>
-        <w:rPr>
-          <w:sz w:val="24"/>
-          <w:szCs w:val="24"/>
-        </w:rPr>
-        <w:t>l’heure</w:t>
-      </w:r>
-      <w:r>
-        <w:rPr>
-          <w:sz w:val="24"/>
-          <w:szCs w:val="24"/>
-        </w:rPr>
-        <w:t xml:space="preserve"> entrer sur la page web dans la base de données et de rediriger sur la page </w:t>
+        <w:t xml:space="preserve"> Ce fichier PHP permet d’insérer la date et l’heure entrer sur la page web dans la base de données et de rediriger sur la page </w:t>
       </w:r>
       <w:proofErr w:type="spellStart"/>
       <w:r>
@@ -3160,14 +3095,7 @@
           <w:sz w:val="24"/>
           <w:szCs w:val="24"/>
         </w:rPr>
-        <w:t>modification_creneaux</w:t>
-      </w:r>
-      <w:r>
-        <w:rPr>
-          <w:sz w:val="24"/>
-          <w:szCs w:val="24"/>
-        </w:rPr>
-        <w:t>.php</w:t>
+        <w:t>modification_creneaux.php</w:t>
       </w:r>
       <w:proofErr w:type="spellEnd"/>
       <w:r>
@@ -3175,14 +3103,7 @@
           <w:sz w:val="24"/>
           <w:szCs w:val="24"/>
         </w:rPr>
-        <w:t xml:space="preserve"> une fois les informations validées</w:t>
-      </w:r>
-      <w:r>
-        <w:rPr>
-          <w:sz w:val="24"/>
-          <w:szCs w:val="24"/>
-        </w:rPr>
-        <w:t>.</w:t>
+        <w:t xml:space="preserve"> une fois les informations validées.</w:t>
       </w:r>
       <w:r>
         <w:rPr>
@@ -3372,284 +3293,247 @@
           <w:szCs w:val="28"/>
         </w:rPr>
         <w:lastRenderedPageBreak/>
-        <w:t>Réserv</w:t>
+        <w:t xml:space="preserve">Réservation de créneaux </w:t>
       </w:r>
-      <w:r>
+    </w:p>
+    <w:p>
+      <w:pPr>
+        <w:rPr>
+          <w:sz w:val="24"/>
+          <w:szCs w:val="24"/>
+        </w:rPr>
+      </w:pPr>
+    </w:p>
+    <w:p>
+      <w:pPr>
+        <w:rPr>
+          <w:sz w:val="24"/>
+          <w:szCs w:val="24"/>
+        </w:rPr>
+      </w:pPr>
+    </w:p>
+    <w:p>
+      <w:pPr>
+        <w:rPr>
+          <w:sz w:val="24"/>
+          <w:szCs w:val="24"/>
+        </w:rPr>
+      </w:pPr>
+    </w:p>
+    <w:p>
+      <w:pPr>
+        <w:rPr>
+          <w:sz w:val="24"/>
+          <w:szCs w:val="24"/>
+        </w:rPr>
+      </w:pPr>
+    </w:p>
+    <w:p>
+      <w:pPr>
+        <w:rPr>
+          <w:sz w:val="24"/>
+          <w:szCs w:val="24"/>
+        </w:rPr>
+      </w:pPr>
+    </w:p>
+    <w:p>
+      <w:pPr>
+        <w:rPr>
+          <w:sz w:val="24"/>
+          <w:szCs w:val="24"/>
+        </w:rPr>
+      </w:pPr>
+    </w:p>
+    <w:p>
+      <w:pPr>
+        <w:rPr>
+          <w:sz w:val="24"/>
+          <w:szCs w:val="24"/>
+        </w:rPr>
+      </w:pPr>
+    </w:p>
+    <w:p>
+      <w:pPr>
+        <w:rPr>
+          <w:sz w:val="24"/>
+          <w:szCs w:val="24"/>
+        </w:rPr>
+      </w:pPr>
+    </w:p>
+    <w:p>
+      <w:pPr>
+        <w:rPr>
+          <w:sz w:val="24"/>
+          <w:szCs w:val="24"/>
+        </w:rPr>
+      </w:pPr>
+    </w:p>
+    <w:p>
+      <w:pPr>
+        <w:rPr>
+          <w:sz w:val="24"/>
+          <w:szCs w:val="24"/>
+        </w:rPr>
+      </w:pPr>
+    </w:p>
+    <w:p>
+      <w:pPr>
+        <w:rPr>
+          <w:sz w:val="24"/>
+          <w:szCs w:val="24"/>
+        </w:rPr>
+      </w:pPr>
+    </w:p>
+    <w:p>
+      <w:pPr>
+        <w:rPr>
+          <w:sz w:val="24"/>
+          <w:szCs w:val="24"/>
+        </w:rPr>
+      </w:pPr>
+    </w:p>
+    <w:p>
+      <w:pPr>
+        <w:rPr>
+          <w:sz w:val="24"/>
+          <w:szCs w:val="24"/>
+        </w:rPr>
+      </w:pPr>
+    </w:p>
+    <w:p>
+      <w:pPr>
+        <w:rPr>
+          <w:sz w:val="24"/>
+          <w:szCs w:val="24"/>
+        </w:rPr>
+      </w:pPr>
+    </w:p>
+    <w:p>
+      <w:pPr>
+        <w:rPr>
+          <w:sz w:val="24"/>
+          <w:szCs w:val="24"/>
+        </w:rPr>
+      </w:pPr>
+    </w:p>
+    <w:p>
+      <w:pPr>
+        <w:rPr>
+          <w:sz w:val="24"/>
+          <w:szCs w:val="24"/>
+        </w:rPr>
+      </w:pPr>
+    </w:p>
+    <w:p>
+      <w:pPr>
+        <w:rPr>
+          <w:sz w:val="24"/>
+          <w:szCs w:val="24"/>
+        </w:rPr>
+      </w:pPr>
+    </w:p>
+    <w:p>
+      <w:pPr>
+        <w:rPr>
+          <w:sz w:val="24"/>
+          <w:szCs w:val="24"/>
+        </w:rPr>
+      </w:pPr>
+    </w:p>
+    <w:p>
+      <w:pPr>
+        <w:rPr>
+          <w:sz w:val="24"/>
+          <w:szCs w:val="24"/>
+        </w:rPr>
+      </w:pPr>
+    </w:p>
+    <w:p>
+      <w:pPr>
+        <w:rPr>
+          <w:sz w:val="24"/>
+          <w:szCs w:val="24"/>
+        </w:rPr>
+      </w:pPr>
+    </w:p>
+    <w:p>
+      <w:pPr>
+        <w:rPr>
+          <w:sz w:val="24"/>
+          <w:szCs w:val="24"/>
+        </w:rPr>
+      </w:pPr>
+    </w:p>
+    <w:p>
+      <w:pPr>
+        <w:rPr>
+          <w:sz w:val="24"/>
+          <w:szCs w:val="24"/>
+        </w:rPr>
+      </w:pPr>
+    </w:p>
+    <w:p>
+      <w:pPr>
+        <w:rPr>
+          <w:sz w:val="24"/>
+          <w:szCs w:val="24"/>
+        </w:rPr>
+      </w:pPr>
+    </w:p>
+    <w:p>
+      <w:pPr>
+        <w:rPr>
+          <w:sz w:val="24"/>
+          <w:szCs w:val="24"/>
+        </w:rPr>
+      </w:pPr>
+    </w:p>
+    <w:p>
+      <w:pPr>
+        <w:rPr>
+          <w:sz w:val="24"/>
+          <w:szCs w:val="24"/>
+        </w:rPr>
+      </w:pPr>
+    </w:p>
+    <w:p>
+      <w:pPr>
+        <w:rPr>
+          <w:sz w:val="24"/>
+          <w:szCs w:val="24"/>
+        </w:rPr>
+      </w:pPr>
+    </w:p>
+    <w:p>
+      <w:pPr>
+        <w:rPr>
+          <w:sz w:val="24"/>
+          <w:szCs w:val="24"/>
+        </w:rPr>
+      </w:pPr>
+    </w:p>
+    <w:p>
+      <w:pPr>
         <w:rPr>
           <w:sz w:val="28"/>
           <w:szCs w:val="28"/>
         </w:rPr>
-        <w:t xml:space="preserve">ation de </w:t>
-      </w:r>
-      <w:r>
+      </w:pPr>
+    </w:p>
+    <w:p>
+      <w:pPr>
         <w:rPr>
           <w:sz w:val="28"/>
           <w:szCs w:val="28"/>
         </w:rPr>
-        <w:t>créneau</w:t>
-      </w:r>
+      </w:pPr>
       <w:r>
         <w:rPr>
           <w:sz w:val="28"/>
           <w:szCs w:val="28"/>
         </w:rPr>
-        <w:t>x</w:t>
-      </w:r>
-      <w:r>
-        <w:rPr>
-          <w:sz w:val="28"/>
-          <w:szCs w:val="28"/>
-        </w:rPr>
-        <w:t xml:space="preserve"> </w:t>
-      </w:r>
-    </w:p>
-    <w:p>
-      <w:pPr>
-        <w:rPr>
-          <w:sz w:val="24"/>
-          <w:szCs w:val="24"/>
-        </w:rPr>
-      </w:pPr>
-      <w:bookmarkStart w:id="0" w:name="_GoBack"/>
-      <w:bookmarkEnd w:id="0"/>
-    </w:p>
-    <w:p>
-      <w:pPr>
-        <w:rPr>
-          <w:sz w:val="24"/>
-          <w:szCs w:val="24"/>
-        </w:rPr>
-      </w:pPr>
-    </w:p>
-    <w:p>
-      <w:pPr>
-        <w:rPr>
-          <w:sz w:val="24"/>
-          <w:szCs w:val="24"/>
-        </w:rPr>
-      </w:pPr>
-    </w:p>
-    <w:p>
-      <w:pPr>
-        <w:rPr>
-          <w:sz w:val="24"/>
-          <w:szCs w:val="24"/>
-        </w:rPr>
-      </w:pPr>
-    </w:p>
-    <w:p>
-      <w:pPr>
-        <w:rPr>
-          <w:sz w:val="24"/>
-          <w:szCs w:val="24"/>
-        </w:rPr>
-      </w:pPr>
-    </w:p>
-    <w:p>
-      <w:pPr>
-        <w:rPr>
-          <w:sz w:val="24"/>
-          <w:szCs w:val="24"/>
-        </w:rPr>
-      </w:pPr>
-    </w:p>
-    <w:p>
-      <w:pPr>
-        <w:rPr>
-          <w:sz w:val="24"/>
-          <w:szCs w:val="24"/>
-        </w:rPr>
-      </w:pPr>
-    </w:p>
-    <w:p>
-      <w:pPr>
-        <w:rPr>
-          <w:sz w:val="24"/>
-          <w:szCs w:val="24"/>
-        </w:rPr>
-      </w:pPr>
-    </w:p>
-    <w:p>
-      <w:pPr>
-        <w:rPr>
-          <w:sz w:val="24"/>
-          <w:szCs w:val="24"/>
-        </w:rPr>
-      </w:pPr>
-    </w:p>
-    <w:p>
-      <w:pPr>
-        <w:rPr>
-          <w:sz w:val="24"/>
-          <w:szCs w:val="24"/>
-        </w:rPr>
-      </w:pPr>
-    </w:p>
-    <w:p>
-      <w:pPr>
-        <w:rPr>
-          <w:sz w:val="24"/>
-          <w:szCs w:val="24"/>
-        </w:rPr>
-      </w:pPr>
-    </w:p>
-    <w:p>
-      <w:pPr>
-        <w:rPr>
-          <w:sz w:val="24"/>
-          <w:szCs w:val="24"/>
-        </w:rPr>
-      </w:pPr>
-    </w:p>
-    <w:p>
-      <w:pPr>
-        <w:rPr>
-          <w:sz w:val="24"/>
-          <w:szCs w:val="24"/>
-        </w:rPr>
-      </w:pPr>
-    </w:p>
-    <w:p>
-      <w:pPr>
-        <w:rPr>
-          <w:sz w:val="24"/>
-          <w:szCs w:val="24"/>
-        </w:rPr>
-      </w:pPr>
-    </w:p>
-    <w:p>
-      <w:pPr>
-        <w:rPr>
-          <w:sz w:val="24"/>
-          <w:szCs w:val="24"/>
-        </w:rPr>
-      </w:pPr>
-    </w:p>
-    <w:p>
-      <w:pPr>
-        <w:rPr>
-          <w:sz w:val="24"/>
-          <w:szCs w:val="24"/>
-        </w:rPr>
-      </w:pPr>
-    </w:p>
-    <w:p>
-      <w:pPr>
-        <w:rPr>
-          <w:sz w:val="24"/>
-          <w:szCs w:val="24"/>
-        </w:rPr>
-      </w:pPr>
-    </w:p>
-    <w:p>
-      <w:pPr>
-        <w:rPr>
-          <w:sz w:val="24"/>
-          <w:szCs w:val="24"/>
-        </w:rPr>
-      </w:pPr>
-    </w:p>
-    <w:p>
-      <w:pPr>
-        <w:rPr>
-          <w:sz w:val="24"/>
-          <w:szCs w:val="24"/>
-        </w:rPr>
-      </w:pPr>
-    </w:p>
-    <w:p>
-      <w:pPr>
-        <w:rPr>
-          <w:sz w:val="24"/>
-          <w:szCs w:val="24"/>
-        </w:rPr>
-      </w:pPr>
-    </w:p>
-    <w:p>
-      <w:pPr>
-        <w:rPr>
-          <w:sz w:val="24"/>
-          <w:szCs w:val="24"/>
-        </w:rPr>
-      </w:pPr>
-    </w:p>
-    <w:p>
-      <w:pPr>
-        <w:rPr>
-          <w:sz w:val="24"/>
-          <w:szCs w:val="24"/>
-        </w:rPr>
-      </w:pPr>
-    </w:p>
-    <w:p>
-      <w:pPr>
-        <w:rPr>
-          <w:sz w:val="24"/>
-          <w:szCs w:val="24"/>
-        </w:rPr>
-      </w:pPr>
-    </w:p>
-    <w:p>
-      <w:pPr>
-        <w:rPr>
-          <w:sz w:val="24"/>
-          <w:szCs w:val="24"/>
-        </w:rPr>
-      </w:pPr>
-    </w:p>
-    <w:p>
-      <w:pPr>
-        <w:rPr>
-          <w:sz w:val="24"/>
-          <w:szCs w:val="24"/>
-        </w:rPr>
-      </w:pPr>
-    </w:p>
-    <w:p>
-      <w:pPr>
-        <w:rPr>
-          <w:sz w:val="24"/>
-          <w:szCs w:val="24"/>
-        </w:rPr>
-      </w:pPr>
-    </w:p>
-    <w:p>
-      <w:pPr>
-        <w:rPr>
-          <w:sz w:val="24"/>
-          <w:szCs w:val="24"/>
-        </w:rPr>
-      </w:pPr>
-    </w:p>
-    <w:p>
-      <w:pPr>
-        <w:rPr>
-          <w:sz w:val="28"/>
-          <w:szCs w:val="28"/>
-        </w:rPr>
-      </w:pPr>
-    </w:p>
-    <w:p>
-      <w:pPr>
-        <w:rPr>
-          <w:sz w:val="28"/>
-          <w:szCs w:val="28"/>
-        </w:rPr>
-      </w:pPr>
-      <w:r>
-        <w:rPr>
-          <w:sz w:val="28"/>
-          <w:szCs w:val="28"/>
-        </w:rPr>
         <w:lastRenderedPageBreak/>
-        <w:t>B</w:t>
-      </w:r>
-      <w:r>
-        <w:rPr>
-          <w:sz w:val="28"/>
-          <w:szCs w:val="28"/>
-        </w:rPr>
-        <w:t>ase de données</w:t>
+        <w:t>Base de données</w:t>
       </w:r>
     </w:p>
     <w:p>
@@ -3799,6 +3683,7 @@
         <w:docPartUnique/>
       </w:docPartObj>
     </w:sdtPr>
+    <w:sdtEndPr/>
     <w:sdtContent>
       <w:p>
         <w:pPr>
@@ -4725,6 +4610,7 @@
   <w:style w:type="character" w:default="1" w:styleId="Policepardfaut">
     <w:name w:val="Default Paragraph Font"/>
     <w:uiPriority w:val="1"/>
+    <w:semiHidden/>
     <w:unhideWhenUsed/>
   </w:style>
   <w:style w:type="table" w:default="1" w:styleId="TableauNormal">
@@ -13048,7 +12934,7 @@
 </file>
 
 <file path=customXml/itemProps1.xml><?xml version="1.0" encoding="utf-8"?>
-<ds:datastoreItem xmlns:ds="http://schemas.openxmlformats.org/officeDocument/2006/customXml" ds:itemID="{64E24201-B666-4A7B-B2C5-D2B559E6D52B}">
+<ds:datastoreItem xmlns:ds="http://schemas.openxmlformats.org/officeDocument/2006/customXml" ds:itemID="{31F3BAF2-0575-4B23-8FEF-F42935C7776E}">
   <ds:schemaRefs>
     <ds:schemaRef ds:uri="http://schemas.openxmlformats.org/officeDocument/2006/bibliography"/>
   </ds:schemaRefs>

</xml_diff>

<commit_message>
Maj compte rendu et commentaire code Arduino
</commit_message>
<xml_diff>
--- a/Cyril/Documents word/Compte rendu2.docx
+++ b/Cyril/Documents word/Compte rendu2.docx
@@ -419,7 +419,14 @@
           <w:sz w:val="24"/>
           <w:szCs w:val="24"/>
         </w:rPr>
-        <w:t xml:space="preserve">Enigme musique </w:t>
+        <w:t>Enigme musique</w:t>
+      </w:r>
+      <w:r>
+        <w:rPr>
+          <w:sz w:val="24"/>
+          <w:szCs w:val="24"/>
+        </w:rPr>
+        <w:t> :</w:t>
       </w:r>
     </w:p>
     <w:p>
@@ -3594,51 +3601,1103 @@
     </w:p>
     <w:p>
       <w:pPr>
+        <w:rPr>
+          <w:sz w:val="28"/>
+          <w:szCs w:val="28"/>
+        </w:rPr>
+      </w:pPr>
+    </w:p>
+    <w:p>
+      <w:pPr>
+        <w:rPr>
+          <w:sz w:val="28"/>
+          <w:szCs w:val="28"/>
+        </w:rPr>
+      </w:pPr>
+    </w:p>
+    <w:p>
+      <w:pPr>
+        <w:rPr>
+          <w:sz w:val="28"/>
+          <w:szCs w:val="28"/>
+        </w:rPr>
+      </w:pPr>
+    </w:p>
+    <w:p>
+      <w:pPr>
+        <w:rPr>
+          <w:sz w:val="28"/>
+          <w:szCs w:val="28"/>
+        </w:rPr>
+      </w:pPr>
+    </w:p>
+    <w:p>
+      <w:pPr>
+        <w:rPr>
+          <w:sz w:val="28"/>
+          <w:szCs w:val="28"/>
+        </w:rPr>
+      </w:pPr>
+    </w:p>
+    <w:p>
+      <w:pPr>
+        <w:rPr>
+          <w:sz w:val="28"/>
+          <w:szCs w:val="28"/>
+        </w:rPr>
+      </w:pPr>
+    </w:p>
+    <w:p>
+      <w:pPr>
+        <w:rPr>
+          <w:sz w:val="28"/>
+          <w:szCs w:val="28"/>
+        </w:rPr>
+      </w:pPr>
+    </w:p>
+    <w:p>
+      <w:pPr>
+        <w:rPr>
+          <w:sz w:val="28"/>
+          <w:szCs w:val="28"/>
+        </w:rPr>
+      </w:pPr>
+    </w:p>
+    <w:p>
+      <w:pPr>
+        <w:rPr>
+          <w:sz w:val="28"/>
+          <w:szCs w:val="28"/>
+        </w:rPr>
+      </w:pPr>
+    </w:p>
+    <w:p>
+      <w:pPr>
+        <w:rPr>
+          <w:sz w:val="28"/>
+          <w:szCs w:val="28"/>
+        </w:rPr>
+      </w:pPr>
+    </w:p>
+    <w:p>
+      <w:pPr>
+        <w:rPr>
+          <w:sz w:val="28"/>
+          <w:szCs w:val="28"/>
+        </w:rPr>
+      </w:pPr>
+    </w:p>
+    <w:p>
+      <w:pPr>
+        <w:rPr>
+          <w:sz w:val="28"/>
+          <w:szCs w:val="28"/>
+        </w:rPr>
+      </w:pPr>
+    </w:p>
+    <w:p>
+      <w:pPr>
+        <w:rPr>
+          <w:sz w:val="28"/>
+          <w:szCs w:val="28"/>
+        </w:rPr>
+      </w:pPr>
+    </w:p>
+    <w:p>
+      <w:pPr>
+        <w:rPr>
+          <w:sz w:val="28"/>
+          <w:szCs w:val="28"/>
+        </w:rPr>
+      </w:pPr>
+    </w:p>
+    <w:p>
+      <w:pPr>
+        <w:rPr>
+          <w:sz w:val="28"/>
+          <w:szCs w:val="28"/>
+        </w:rPr>
+      </w:pPr>
+    </w:p>
+    <w:p>
+      <w:pPr>
+        <w:rPr>
+          <w:sz w:val="28"/>
+          <w:szCs w:val="28"/>
+        </w:rPr>
+      </w:pPr>
+    </w:p>
+    <w:p>
+      <w:pPr>
+        <w:rPr>
+          <w:sz w:val="28"/>
+          <w:szCs w:val="28"/>
+        </w:rPr>
+      </w:pPr>
+    </w:p>
+    <w:p>
+      <w:pPr>
+        <w:rPr>
+          <w:sz w:val="28"/>
+          <w:szCs w:val="28"/>
+        </w:rPr>
+      </w:pPr>
+    </w:p>
+    <w:p>
+      <w:pPr>
         <w:pStyle w:val="Titre"/>
         <w:jc w:val="center"/>
       </w:pPr>
       <w:r>
+        <w:lastRenderedPageBreak/>
         <w:t xml:space="preserve">Réalisation </w:t>
       </w:r>
       <w:r>
-        <w:t>système énigme musique</w:t>
-      </w:r>
-    </w:p>
+        <w:t>système énigme musiq</w:t>
+      </w:r>
+      <w:r>
+        <w:t>ue</w:t>
+      </w:r>
+    </w:p>
+    <w:p/>
+    <w:p/>
+    <w:p>
+      <w:pPr>
+        <w:pStyle w:val="Titre1"/>
+        <w:numPr>
+          <w:ilvl w:val="0"/>
+          <w:numId w:val="5"/>
+        </w:numPr>
+      </w:pPr>
+      <w:r>
+        <w:t>Câblages des différents composants</w:t>
+      </w:r>
+    </w:p>
+    <w:p>
+      <w:r>
+        <w:rPr>
+          <w:noProof/>
+        </w:rPr>
+        <w:drawing>
+          <wp:anchor distT="0" distB="0" distL="114300" distR="114300" simplePos="0" relativeHeight="251672576" behindDoc="1" locked="0" layoutInCell="1" allowOverlap="1" wp14:anchorId="7A1BA6CD" wp14:editId="17510DF5">
+            <wp:simplePos x="0" y="0"/>
+            <wp:positionH relativeFrom="column">
+              <wp:posOffset>661550</wp:posOffset>
+            </wp:positionH>
+            <wp:positionV relativeFrom="paragraph">
+              <wp:posOffset>181335</wp:posOffset>
+            </wp:positionV>
+            <wp:extent cx="3576320" cy="3735070"/>
+            <wp:effectExtent l="0" t="0" r="0" b="0"/>
+            <wp:wrapTight wrapText="bothSides">
+              <wp:wrapPolygon edited="0">
+                <wp:start x="13347" y="2754"/>
+                <wp:lineTo x="13232" y="4737"/>
+                <wp:lineTo x="3912" y="5398"/>
+                <wp:lineTo x="13232" y="6500"/>
+                <wp:lineTo x="13232" y="8262"/>
+                <wp:lineTo x="11276" y="9695"/>
+                <wp:lineTo x="11045" y="10025"/>
+                <wp:lineTo x="11045" y="11788"/>
+                <wp:lineTo x="460" y="13220"/>
+                <wp:lineTo x="460" y="16966"/>
+                <wp:lineTo x="690" y="17076"/>
+                <wp:lineTo x="4027" y="17076"/>
+                <wp:lineTo x="3912" y="20711"/>
+                <wp:lineTo x="8744" y="20711"/>
+                <wp:lineTo x="16798" y="20491"/>
+                <wp:lineTo x="19099" y="20160"/>
+                <wp:lineTo x="18869" y="18838"/>
+                <wp:lineTo x="19330" y="17076"/>
+                <wp:lineTo x="19099" y="13440"/>
+                <wp:lineTo x="18639" y="12889"/>
+                <wp:lineTo x="17604" y="11788"/>
+                <wp:lineTo x="19099" y="10025"/>
+                <wp:lineTo x="19445" y="8923"/>
+                <wp:lineTo x="19214" y="2754"/>
+                <wp:lineTo x="13347" y="2754"/>
+              </wp:wrapPolygon>
+            </wp:wrapTight>
+            <wp:docPr id="22" name="Image 22"/>
+            <wp:cNvGraphicFramePr>
+              <a:graphicFrameLocks xmlns:a="http://schemas.openxmlformats.org/drawingml/2006/main" noChangeAspect="1"/>
+            </wp:cNvGraphicFramePr>
+            <a:graphic xmlns:a="http://schemas.openxmlformats.org/drawingml/2006/main">
+              <a:graphicData uri="http://schemas.openxmlformats.org/drawingml/2006/picture">
+                <pic:pic xmlns:pic="http://schemas.openxmlformats.org/drawingml/2006/picture">
+                  <pic:nvPicPr>
+                    <pic:cNvPr id="0" name="Picture 4"/>
+                    <pic:cNvPicPr>
+                      <a:picLocks noChangeAspect="1" noChangeArrowheads="1"/>
+                    </pic:cNvPicPr>
+                  </pic:nvPicPr>
+                  <pic:blipFill rotWithShape="1">
+                    <a:blip r:embed="rId31">
+                      <a:extLst>
+                        <a:ext uri="{28A0092B-C50C-407E-A947-70E740481C1C}">
+                          <a14:useLocalDpi xmlns:a14="http://schemas.microsoft.com/office/drawing/2010/main" val="0"/>
+                        </a:ext>
+                      </a:extLst>
+                    </a:blip>
+                    <a:srcRect l="18617" r="37091" b="17845"/>
+                    <a:stretch/>
+                  </pic:blipFill>
+                  <pic:spPr bwMode="auto">
+                    <a:xfrm>
+                      <a:off x="0" y="0"/>
+                      <a:ext cx="3576320" cy="3735070"/>
+                    </a:xfrm>
+                    <a:prstGeom prst="rect">
+                      <a:avLst/>
+                    </a:prstGeom>
+                    <a:noFill/>
+                    <a:ln>
+                      <a:noFill/>
+                    </a:ln>
+                    <a:extLst>
+                      <a:ext uri="{53640926-AAD7-44D8-BBD7-CCE9431645EC}">
+                        <a14:shadowObscured xmlns:a14="http://schemas.microsoft.com/office/drawing/2010/main"/>
+                      </a:ext>
+                    </a:extLst>
+                  </pic:spPr>
+                </pic:pic>
+              </a:graphicData>
+            </a:graphic>
+            <wp14:sizeRelH relativeFrom="margin">
+              <wp14:pctWidth>0</wp14:pctWidth>
+            </wp14:sizeRelH>
+            <wp14:sizeRelV relativeFrom="margin">
+              <wp14:pctHeight>0</wp14:pctHeight>
+            </wp14:sizeRelV>
+          </wp:anchor>
+        </w:drawing>
+      </w:r>
+    </w:p>
+    <w:p/>
+    <w:p/>
+    <w:p>
+      <w:pPr>
+        <w:rPr>
+          <w:noProof/>
+        </w:rPr>
+      </w:pPr>
+    </w:p>
+    <w:p>
+      <w:pPr>
+        <w:rPr>
+          <w:noProof/>
+        </w:rPr>
+      </w:pPr>
+    </w:p>
+    <w:p/>
+    <w:p/>
+    <w:p/>
+    <w:p/>
+    <w:p/>
+    <w:p/>
+    <w:p/>
+    <w:p/>
+    <w:p/>
+    <w:p/>
+    <w:p>
+      <w:r>
+        <w:rPr>
+          <w:noProof/>
+        </w:rPr>
+        <w:drawing>
+          <wp:anchor distT="0" distB="0" distL="114300" distR="114300" simplePos="0" relativeHeight="251673600" behindDoc="1" locked="0" layoutInCell="1" allowOverlap="1" wp14:anchorId="55AC0B28" wp14:editId="0B62A894">
+            <wp:simplePos x="0" y="0"/>
+            <wp:positionH relativeFrom="column">
+              <wp:posOffset>555901</wp:posOffset>
+            </wp:positionH>
+            <wp:positionV relativeFrom="paragraph">
+              <wp:posOffset>186953</wp:posOffset>
+            </wp:positionV>
+            <wp:extent cx="4244340" cy="2207895"/>
+            <wp:effectExtent l="0" t="0" r="3810" b="1905"/>
+            <wp:wrapTight wrapText="bothSides">
+              <wp:wrapPolygon edited="0">
+                <wp:start x="0" y="0"/>
+                <wp:lineTo x="0" y="21432"/>
+                <wp:lineTo x="21522" y="21432"/>
+                <wp:lineTo x="21522" y="0"/>
+                <wp:lineTo x="0" y="0"/>
+              </wp:wrapPolygon>
+            </wp:wrapTight>
+            <wp:docPr id="25" name="Image 25"/>
+            <wp:cNvGraphicFramePr>
+              <a:graphicFrameLocks xmlns:a="http://schemas.openxmlformats.org/drawingml/2006/main" noChangeAspect="1"/>
+            </wp:cNvGraphicFramePr>
+            <a:graphic xmlns:a="http://schemas.openxmlformats.org/drawingml/2006/main">
+              <a:graphicData uri="http://schemas.openxmlformats.org/drawingml/2006/picture">
+                <pic:pic xmlns:pic="http://schemas.openxmlformats.org/drawingml/2006/picture">
+                  <pic:nvPicPr>
+                    <pic:cNvPr id="0" name="Picture 6"/>
+                    <pic:cNvPicPr>
+                      <a:picLocks noChangeAspect="1" noChangeArrowheads="1"/>
+                    </pic:cNvPicPr>
+                  </pic:nvPicPr>
+                  <pic:blipFill>
+                    <a:blip r:embed="rId32" cstate="print">
+                      <a:extLst>
+                        <a:ext uri="{28A0092B-C50C-407E-A947-70E740481C1C}">
+                          <a14:useLocalDpi xmlns:a14="http://schemas.microsoft.com/office/drawing/2010/main" val="0"/>
+                        </a:ext>
+                      </a:extLst>
+                    </a:blip>
+                    <a:srcRect/>
+                    <a:stretch>
+                      <a:fillRect/>
+                    </a:stretch>
+                  </pic:blipFill>
+                  <pic:spPr bwMode="auto">
+                    <a:xfrm>
+                      <a:off x="0" y="0"/>
+                      <a:ext cx="4244340" cy="2207895"/>
+                    </a:xfrm>
+                    <a:prstGeom prst="rect">
+                      <a:avLst/>
+                    </a:prstGeom>
+                    <a:noFill/>
+                    <a:ln>
+                      <a:noFill/>
+                    </a:ln>
+                  </pic:spPr>
+                </pic:pic>
+              </a:graphicData>
+            </a:graphic>
+          </wp:anchor>
+        </w:drawing>
+      </w:r>
+    </w:p>
+    <w:p>
+      <w:pPr>
+        <w:rPr>
+          <w:noProof/>
+        </w:rPr>
+      </w:pPr>
+    </w:p>
+    <w:p/>
+    <w:p/>
+    <w:p/>
+    <w:p/>
+    <w:p/>
+    <w:p/>
+    <w:p/>
+    <w:p/>
+    <w:p/>
+    <w:p>
+      <w:pPr>
+        <w:pStyle w:val="Titre1"/>
+        <w:numPr>
+          <w:ilvl w:val="0"/>
+          <w:numId w:val="5"/>
+        </w:numPr>
+      </w:pPr>
+      <w:r>
+        <w:lastRenderedPageBreak/>
+        <w:t>Les différentes bibliothèques utilisées</w:t>
+      </w:r>
+    </w:p>
+    <w:p/>
+    <w:p/>
     <w:p>
       <w:pPr>
         <w:tabs>
-          <w:tab w:val="left" w:pos="2325"/>
+          <w:tab w:val="left" w:pos="1386"/>
         </w:tabs>
-        <w:rPr>
-          <w:sz w:val="28"/>
-          <w:szCs w:val="28"/>
-        </w:rPr>
-      </w:pPr>
+      </w:pPr>
+      <w:r>
+        <w:rPr>
+          <w:noProof/>
+        </w:rPr>
+        <w:drawing>
+          <wp:anchor distT="0" distB="0" distL="114300" distR="114300" simplePos="0" relativeHeight="251671552" behindDoc="1" locked="0" layoutInCell="1" allowOverlap="1" wp14:anchorId="363C9C6E" wp14:editId="76C5ED39">
+            <wp:simplePos x="0" y="0"/>
+            <wp:positionH relativeFrom="margin">
+              <wp:posOffset>-215313</wp:posOffset>
+            </wp:positionH>
+            <wp:positionV relativeFrom="paragraph">
+              <wp:posOffset>252310</wp:posOffset>
+            </wp:positionV>
+            <wp:extent cx="1854200" cy="198120"/>
+            <wp:effectExtent l="0" t="0" r="0" b="0"/>
+            <wp:wrapTight wrapText="bothSides">
+              <wp:wrapPolygon edited="0">
+                <wp:start x="0" y="0"/>
+                <wp:lineTo x="0" y="18692"/>
+                <wp:lineTo x="21304" y="18692"/>
+                <wp:lineTo x="21304" y="0"/>
+                <wp:lineTo x="0" y="0"/>
+              </wp:wrapPolygon>
+            </wp:wrapTight>
+            <wp:docPr id="3" name="Image 3"/>
+            <wp:cNvGraphicFramePr>
+              <a:graphicFrameLocks xmlns:a="http://schemas.openxmlformats.org/drawingml/2006/main" noChangeAspect="1"/>
+            </wp:cNvGraphicFramePr>
+            <a:graphic xmlns:a="http://schemas.openxmlformats.org/drawingml/2006/main">
+              <a:graphicData uri="http://schemas.openxmlformats.org/drawingml/2006/picture">
+                <pic:pic xmlns:pic="http://schemas.openxmlformats.org/drawingml/2006/picture">
+                  <pic:nvPicPr>
+                    <pic:cNvPr id="1" name=""/>
+                    <pic:cNvPicPr/>
+                  </pic:nvPicPr>
+                  <pic:blipFill rotWithShape="1">
+                    <a:blip r:embed="rId33">
+                      <a:extLst>
+                        <a:ext uri="{28A0092B-C50C-407E-A947-70E740481C1C}">
+                          <a14:useLocalDpi xmlns:a14="http://schemas.microsoft.com/office/drawing/2010/main" val="0"/>
+                        </a:ext>
+                      </a:extLst>
+                    </a:blip>
+                    <a:srcRect l="294" t="11015" r="92290" b="87572"/>
+                    <a:stretch/>
+                  </pic:blipFill>
+                  <pic:spPr bwMode="auto">
+                    <a:xfrm>
+                      <a:off x="0" y="0"/>
+                      <a:ext cx="1854200" cy="198120"/>
+                    </a:xfrm>
+                    <a:prstGeom prst="rect">
+                      <a:avLst/>
+                    </a:prstGeom>
+                    <a:ln>
+                      <a:noFill/>
+                    </a:ln>
+                    <a:extLst>
+                      <a:ext uri="{53640926-AAD7-44D8-BBD7-CCE9431645EC}">
+                        <a14:shadowObscured xmlns:a14="http://schemas.microsoft.com/office/drawing/2010/main"/>
+                      </a:ext>
+                    </a:extLst>
+                  </pic:spPr>
+                </pic:pic>
+              </a:graphicData>
+            </a:graphic>
+            <wp14:sizeRelH relativeFrom="margin">
+              <wp14:pctWidth>0</wp14:pctWidth>
+            </wp14:sizeRelH>
+            <wp14:sizeRelV relativeFrom="margin">
+              <wp14:pctHeight>0</wp14:pctHeight>
+            </wp14:sizeRelV>
+          </wp:anchor>
+        </w:drawing>
+      </w:r>
     </w:p>
     <w:p>
       <w:pPr>
         <w:tabs>
-          <w:tab w:val="left" w:pos="2325"/>
+          <w:tab w:val="left" w:pos="1386"/>
         </w:tabs>
         <w:rPr>
-          <w:sz w:val="28"/>
-          <w:szCs w:val="28"/>
-        </w:rPr>
-      </w:pPr>
+          <w:sz w:val="24"/>
+          <w:szCs w:val="24"/>
+        </w:rPr>
+      </w:pPr>
+      <w:r>
+        <w:rPr>
+          <w:rFonts w:ascii="Trebuchet MS" w:hAnsi="Trebuchet MS"/>
+          <w:color w:val="444444"/>
+          <w:sz w:val="17"/>
+          <w:szCs w:val="17"/>
+          <w:shd w:val="clear" w:color="auto" w:fill="FFFFFF"/>
+        </w:rPr>
+        <w:t xml:space="preserve">: </w:t>
+      </w:r>
+      <w:r>
+        <w:rPr>
+          <w:sz w:val="24"/>
+          <w:szCs w:val="24"/>
+        </w:rPr>
+        <w:t>Elle a été créée pour aider à l'abstraction matérielle, et à l'amélioration de la lisibilité du code. Elle "cache" (et automatise) les instructions </w:t>
+      </w:r>
+      <w:proofErr w:type="spellStart"/>
+      <w:r>
+        <w:rPr>
+          <w:sz w:val="24"/>
+          <w:szCs w:val="24"/>
+        </w:rPr>
+        <w:fldChar w:fldCharType="begin"/>
+      </w:r>
+      <w:r>
+        <w:rPr>
+          <w:sz w:val="24"/>
+          <w:szCs w:val="24"/>
+        </w:rPr>
+        <w:instrText xml:space="preserve"> HYPERLINK "http://www.mon-club-elec.fr/pmwiki_reference_arduino/pmwiki.php?n=Main.PinMode" </w:instrText>
+      </w:r>
+      <w:r>
+        <w:rPr>
+          <w:sz w:val="24"/>
+          <w:szCs w:val="24"/>
+        </w:rPr>
+        <w:fldChar w:fldCharType="separate"/>
+      </w:r>
+      <w:r>
+        <w:rPr>
+          <w:sz w:val="24"/>
+          <w:szCs w:val="24"/>
+        </w:rPr>
+        <w:t>pinMode</w:t>
+      </w:r>
+      <w:proofErr w:type="spellEnd"/>
+      <w:r>
+        <w:rPr>
+          <w:sz w:val="24"/>
+          <w:szCs w:val="24"/>
+        </w:rPr>
+        <w:fldChar w:fldCharType="end"/>
+      </w:r>
+      <w:r>
+        <w:rPr>
+          <w:sz w:val="24"/>
+          <w:szCs w:val="24"/>
+        </w:rPr>
+        <w:t> et </w:t>
+      </w:r>
+      <w:hyperlink r:id="rId34" w:history="1">
+        <w:proofErr w:type="spellStart"/>
+        <w:r>
+          <w:rPr>
+            <w:sz w:val="24"/>
+            <w:szCs w:val="24"/>
+          </w:rPr>
+          <w:t>digitalRead</w:t>
+        </w:r>
+        <w:proofErr w:type="spellEnd"/>
+      </w:hyperlink>
+      <w:r>
+        <w:rPr>
+          <w:sz w:val="24"/>
+          <w:szCs w:val="24"/>
+        </w:rPr>
+        <w:t> appelées par l'utilisateur.</w:t>
+      </w:r>
+    </w:p>
+    <w:p>
+      <w:r>
+        <w:rPr>
+          <w:noProof/>
+        </w:rPr>
+        <w:drawing>
+          <wp:anchor distT="0" distB="0" distL="114300" distR="114300" simplePos="0" relativeHeight="251675648" behindDoc="1" locked="0" layoutInCell="1" allowOverlap="1" wp14:anchorId="55694546" wp14:editId="563B74E8">
+            <wp:simplePos x="0" y="0"/>
+            <wp:positionH relativeFrom="margin">
+              <wp:posOffset>-262051</wp:posOffset>
+            </wp:positionH>
+            <wp:positionV relativeFrom="paragraph">
+              <wp:posOffset>261800</wp:posOffset>
+            </wp:positionV>
+            <wp:extent cx="1716405" cy="172085"/>
+            <wp:effectExtent l="0" t="0" r="0" b="0"/>
+            <wp:wrapTight wrapText="bothSides">
+              <wp:wrapPolygon edited="0">
+                <wp:start x="0" y="0"/>
+                <wp:lineTo x="0" y="19129"/>
+                <wp:lineTo x="21336" y="19129"/>
+                <wp:lineTo x="21336" y="0"/>
+                <wp:lineTo x="0" y="0"/>
+              </wp:wrapPolygon>
+            </wp:wrapTight>
+            <wp:docPr id="26" name="Image 26"/>
+            <wp:cNvGraphicFramePr>
+              <a:graphicFrameLocks xmlns:a="http://schemas.openxmlformats.org/drawingml/2006/main" noChangeAspect="1"/>
+            </wp:cNvGraphicFramePr>
+            <a:graphic xmlns:a="http://schemas.openxmlformats.org/drawingml/2006/main">
+              <a:graphicData uri="http://schemas.openxmlformats.org/drawingml/2006/picture">
+                <pic:pic xmlns:pic="http://schemas.openxmlformats.org/drawingml/2006/picture">
+                  <pic:nvPicPr>
+                    <pic:cNvPr id="1" name=""/>
+                    <pic:cNvPicPr/>
+                  </pic:nvPicPr>
+                  <pic:blipFill rotWithShape="1">
+                    <a:blip r:embed="rId33">
+                      <a:extLst>
+                        <a:ext uri="{28A0092B-C50C-407E-A947-70E740481C1C}">
+                          <a14:useLocalDpi xmlns:a14="http://schemas.microsoft.com/office/drawing/2010/main" val="0"/>
+                        </a:ext>
+                      </a:extLst>
+                    </a:blip>
+                    <a:srcRect l="294" t="12551" r="92842" b="86220"/>
+                    <a:stretch/>
+                  </pic:blipFill>
+                  <pic:spPr bwMode="auto">
+                    <a:xfrm>
+                      <a:off x="0" y="0"/>
+                      <a:ext cx="1716405" cy="172085"/>
+                    </a:xfrm>
+                    <a:prstGeom prst="rect">
+                      <a:avLst/>
+                    </a:prstGeom>
+                    <a:ln>
+                      <a:noFill/>
+                    </a:ln>
+                    <a:extLst>
+                      <a:ext uri="{53640926-AAD7-44D8-BBD7-CCE9431645EC}">
+                        <a14:shadowObscured xmlns:a14="http://schemas.microsoft.com/office/drawing/2010/main"/>
+                      </a:ext>
+                    </a:extLst>
+                  </pic:spPr>
+                </pic:pic>
+              </a:graphicData>
+            </a:graphic>
+            <wp14:sizeRelH relativeFrom="margin">
+              <wp14:pctWidth>0</wp14:pctWidth>
+            </wp14:sizeRelH>
+            <wp14:sizeRelV relativeFrom="margin">
+              <wp14:pctHeight>0</wp14:pctHeight>
+            </wp14:sizeRelV>
+          </wp:anchor>
+        </w:drawing>
+      </w:r>
+    </w:p>
+    <w:p>
+      <w:r>
+        <w:t xml:space="preserve">: </w:t>
+      </w:r>
+      <w:r>
+        <w:tab/>
+      </w:r>
+      <w:r>
+        <w:tab/>
+      </w:r>
+      <w:r>
+        <w:tab/>
+      </w:r>
+    </w:p>
+    <w:p>
+      <w:pPr>
+        <w:rPr>
+          <w:sz w:val="24"/>
+          <w:szCs w:val="24"/>
+        </w:rPr>
+      </w:pPr>
+      <w:r>
+        <w:rPr>
+          <w:noProof/>
+        </w:rPr>
+        <w:drawing>
+          <wp:anchor distT="0" distB="0" distL="114300" distR="114300" simplePos="0" relativeHeight="251677696" behindDoc="1" locked="0" layoutInCell="1" allowOverlap="1" wp14:anchorId="26922DD6" wp14:editId="06D2478D">
+            <wp:simplePos x="0" y="0"/>
+            <wp:positionH relativeFrom="margin">
+              <wp:posOffset>-313798</wp:posOffset>
+            </wp:positionH>
+            <wp:positionV relativeFrom="paragraph">
+              <wp:posOffset>276549</wp:posOffset>
+            </wp:positionV>
+            <wp:extent cx="2700020" cy="197485"/>
+            <wp:effectExtent l="0" t="0" r="5080" b="0"/>
+            <wp:wrapTight wrapText="bothSides">
+              <wp:wrapPolygon edited="0">
+                <wp:start x="0" y="0"/>
+                <wp:lineTo x="0" y="18752"/>
+                <wp:lineTo x="21488" y="18752"/>
+                <wp:lineTo x="21488" y="0"/>
+                <wp:lineTo x="0" y="0"/>
+              </wp:wrapPolygon>
+            </wp:wrapTight>
+            <wp:docPr id="27" name="Image 27"/>
+            <wp:cNvGraphicFramePr>
+              <a:graphicFrameLocks xmlns:a="http://schemas.openxmlformats.org/drawingml/2006/main" noChangeAspect="1"/>
+            </wp:cNvGraphicFramePr>
+            <a:graphic xmlns:a="http://schemas.openxmlformats.org/drawingml/2006/main">
+              <a:graphicData uri="http://schemas.openxmlformats.org/drawingml/2006/picture">
+                <pic:pic xmlns:pic="http://schemas.openxmlformats.org/drawingml/2006/picture">
+                  <pic:nvPicPr>
+                    <pic:cNvPr id="1" name=""/>
+                    <pic:cNvPicPr/>
+                  </pic:nvPicPr>
+                  <pic:blipFill rotWithShape="1">
+                    <a:blip r:embed="rId33">
+                      <a:extLst>
+                        <a:ext uri="{28A0092B-C50C-407E-A947-70E740481C1C}">
+                          <a14:useLocalDpi xmlns:a14="http://schemas.microsoft.com/office/drawing/2010/main" val="0"/>
+                        </a:ext>
+                      </a:extLst>
+                    </a:blip>
+                    <a:srcRect l="294" t="13905" r="88910" b="84685"/>
+                    <a:stretch/>
+                  </pic:blipFill>
+                  <pic:spPr bwMode="auto">
+                    <a:xfrm>
+                      <a:off x="0" y="0"/>
+                      <a:ext cx="2700020" cy="197485"/>
+                    </a:xfrm>
+                    <a:prstGeom prst="rect">
+                      <a:avLst/>
+                    </a:prstGeom>
+                    <a:ln>
+                      <a:noFill/>
+                    </a:ln>
+                    <a:extLst>
+                      <a:ext uri="{53640926-AAD7-44D8-BBD7-CCE9431645EC}">
+                        <a14:shadowObscured xmlns:a14="http://schemas.microsoft.com/office/drawing/2010/main"/>
+                      </a:ext>
+                    </a:extLst>
+                  </pic:spPr>
+                </pic:pic>
+              </a:graphicData>
+            </a:graphic>
+            <wp14:sizeRelH relativeFrom="margin">
+              <wp14:pctWidth>0</wp14:pctWidth>
+            </wp14:sizeRelH>
+            <wp14:sizeRelV relativeFrom="margin">
+              <wp14:pctHeight>0</wp14:pctHeight>
+            </wp14:sizeRelV>
+          </wp:anchor>
+        </w:drawing>
+      </w:r>
+    </w:p>
+    <w:p>
+      <w:pPr>
+        <w:rPr>
+          <w:sz w:val="24"/>
+          <w:szCs w:val="24"/>
+        </w:rPr>
+      </w:pPr>
+      <w:r>
+        <w:rPr>
+          <w:noProof/>
+        </w:rPr>
+        <w:drawing>
+          <wp:anchor distT="0" distB="0" distL="114300" distR="114300" simplePos="0" relativeHeight="251679744" behindDoc="1" locked="0" layoutInCell="1" allowOverlap="1" wp14:anchorId="4B2FE669" wp14:editId="526ADA27">
+            <wp:simplePos x="0" y="0"/>
+            <wp:positionH relativeFrom="margin">
+              <wp:posOffset>-330835</wp:posOffset>
+            </wp:positionH>
+            <wp:positionV relativeFrom="paragraph">
+              <wp:posOffset>1012825</wp:posOffset>
+            </wp:positionV>
+            <wp:extent cx="2026920" cy="172085"/>
+            <wp:effectExtent l="0" t="0" r="0" b="0"/>
+            <wp:wrapTight wrapText="bothSides">
+              <wp:wrapPolygon edited="0">
+                <wp:start x="0" y="0"/>
+                <wp:lineTo x="0" y="19129"/>
+                <wp:lineTo x="21316" y="19129"/>
+                <wp:lineTo x="21316" y="0"/>
+                <wp:lineTo x="0" y="0"/>
+              </wp:wrapPolygon>
+            </wp:wrapTight>
+            <wp:docPr id="28" name="Image 28"/>
+            <wp:cNvGraphicFramePr>
+              <a:graphicFrameLocks xmlns:a="http://schemas.openxmlformats.org/drawingml/2006/main" noChangeAspect="1"/>
+            </wp:cNvGraphicFramePr>
+            <a:graphic xmlns:a="http://schemas.openxmlformats.org/drawingml/2006/main">
+              <a:graphicData uri="http://schemas.openxmlformats.org/drawingml/2006/picture">
+                <pic:pic xmlns:pic="http://schemas.openxmlformats.org/drawingml/2006/picture">
+                  <pic:nvPicPr>
+                    <pic:cNvPr id="1" name=""/>
+                    <pic:cNvPicPr/>
+                  </pic:nvPicPr>
+                  <pic:blipFill rotWithShape="1">
+                    <a:blip r:embed="rId33">
+                      <a:extLst>
+                        <a:ext uri="{28A0092B-C50C-407E-A947-70E740481C1C}">
+                          <a14:useLocalDpi xmlns:a14="http://schemas.microsoft.com/office/drawing/2010/main" val="0"/>
+                        </a:ext>
+                      </a:extLst>
+                    </a:blip>
+                    <a:srcRect l="294" t="15623" r="91600" b="83148"/>
+                    <a:stretch/>
+                  </pic:blipFill>
+                  <pic:spPr bwMode="auto">
+                    <a:xfrm>
+                      <a:off x="0" y="0"/>
+                      <a:ext cx="2026920" cy="172085"/>
+                    </a:xfrm>
+                    <a:prstGeom prst="rect">
+                      <a:avLst/>
+                    </a:prstGeom>
+                    <a:ln>
+                      <a:noFill/>
+                    </a:ln>
+                    <a:extLst>
+                      <a:ext uri="{53640926-AAD7-44D8-BBD7-CCE9431645EC}">
+                        <a14:shadowObscured xmlns:a14="http://schemas.microsoft.com/office/drawing/2010/main"/>
+                      </a:ext>
+                    </a:extLst>
+                  </pic:spPr>
+                </pic:pic>
+              </a:graphicData>
+            </a:graphic>
+            <wp14:sizeRelH relativeFrom="margin">
+              <wp14:pctWidth>0</wp14:pctWidth>
+            </wp14:sizeRelH>
+            <wp14:sizeRelV relativeFrom="margin">
+              <wp14:pctHeight>0</wp14:pctHeight>
+            </wp14:sizeRelV>
+          </wp:anchor>
+        </w:drawing>
+      </w:r>
+      <w:r>
+        <w:rPr>
+          <w:sz w:val="24"/>
+          <w:szCs w:val="24"/>
+        </w:rPr>
+        <w:t xml:space="preserve">: </w:t>
+      </w:r>
+      <w:r>
+        <w:rPr>
+          <w:sz w:val="24"/>
+          <w:szCs w:val="24"/>
+        </w:rPr>
+        <w:t>Cette bibliothèque permet à une carte Arduino de contrôler les écrans </w:t>
+      </w:r>
+      <w:proofErr w:type="spellStart"/>
+      <w:r>
+        <w:rPr>
+          <w:sz w:val="24"/>
+          <w:szCs w:val="24"/>
+        </w:rPr>
+        <w:t>LiquidCrystal</w:t>
+      </w:r>
+      <w:proofErr w:type="spellEnd"/>
+      <w:r>
+        <w:rPr>
+          <w:sz w:val="24"/>
+          <w:szCs w:val="24"/>
+        </w:rPr>
+        <w:t> ( LCD ) basés sur le chipset Hitachi HD44780 (ou un compatible), que l'on trouve sur la plupart des LCD textuels . </w:t>
+      </w:r>
+    </w:p>
+    <w:p>
+      <w:pPr>
+        <w:rPr>
+          <w:sz w:val="24"/>
+          <w:szCs w:val="24"/>
+        </w:rPr>
+      </w:pPr>
+    </w:p>
+    <w:p>
+      <w:pPr>
+        <w:rPr>
+          <w:sz w:val="24"/>
+          <w:szCs w:val="24"/>
+        </w:rPr>
+      </w:pPr>
+    </w:p>
+    <w:p>
+      <w:pPr>
+        <w:rPr>
+          <w:sz w:val="24"/>
+          <w:szCs w:val="24"/>
+        </w:rPr>
+      </w:pPr>
+    </w:p>
+    <w:p>
+      <w:pPr>
+        <w:pStyle w:val="Titre1"/>
+        <w:numPr>
+          <w:ilvl w:val="0"/>
+          <w:numId w:val="5"/>
+        </w:numPr>
+      </w:pPr>
+      <w:r>
+        <w:t xml:space="preserve">Code de connexion </w:t>
+      </w:r>
+    </w:p>
+    <w:p/>
+    <w:p>
+      <w:r>
+        <w:rPr>
+          <w:noProof/>
+        </w:rPr>
+        <w:drawing>
+          <wp:anchor distT="0" distB="0" distL="114300" distR="114300" simplePos="0" relativeHeight="251680768" behindDoc="1" locked="0" layoutInCell="1" allowOverlap="1" wp14:anchorId="28964934" wp14:editId="5EA9F045">
+            <wp:simplePos x="0" y="0"/>
+            <wp:positionH relativeFrom="column">
+              <wp:posOffset>-304800</wp:posOffset>
+            </wp:positionH>
+            <wp:positionV relativeFrom="paragraph">
+              <wp:posOffset>236855</wp:posOffset>
+            </wp:positionV>
+            <wp:extent cx="5822315" cy="3735070"/>
+            <wp:effectExtent l="0" t="0" r="6985" b="0"/>
+            <wp:wrapTight wrapText="bothSides">
+              <wp:wrapPolygon edited="0">
+                <wp:start x="0" y="0"/>
+                <wp:lineTo x="0" y="21482"/>
+                <wp:lineTo x="21555" y="21482"/>
+                <wp:lineTo x="21555" y="0"/>
+                <wp:lineTo x="0" y="0"/>
+              </wp:wrapPolygon>
+            </wp:wrapTight>
+            <wp:docPr id="32" name="Image 32"/>
+            <wp:cNvGraphicFramePr>
+              <a:graphicFrameLocks xmlns:a="http://schemas.openxmlformats.org/drawingml/2006/main" noChangeAspect="1"/>
+            </wp:cNvGraphicFramePr>
+            <a:graphic xmlns:a="http://schemas.openxmlformats.org/drawingml/2006/main">
+              <a:graphicData uri="http://schemas.openxmlformats.org/drawingml/2006/picture">
+                <pic:pic xmlns:pic="http://schemas.openxmlformats.org/drawingml/2006/picture">
+                  <pic:nvPicPr>
+                    <pic:cNvPr id="1" name=""/>
+                    <pic:cNvPicPr/>
+                  </pic:nvPicPr>
+                  <pic:blipFill rotWithShape="1">
+                    <a:blip r:embed="rId35">
+                      <a:extLst>
+                        <a:ext uri="{28A0092B-C50C-407E-A947-70E740481C1C}">
+                          <a14:useLocalDpi xmlns:a14="http://schemas.microsoft.com/office/drawing/2010/main" val="0"/>
+                        </a:ext>
+                      </a:extLst>
+                    </a:blip>
+                    <a:srcRect t="12515" r="55376" b="32377"/>
+                    <a:stretch/>
+                  </pic:blipFill>
+                  <pic:spPr bwMode="auto">
+                    <a:xfrm>
+                      <a:off x="0" y="0"/>
+                      <a:ext cx="5822315" cy="3735070"/>
+                    </a:xfrm>
+                    <a:prstGeom prst="rect">
+                      <a:avLst/>
+                    </a:prstGeom>
+                    <a:ln>
+                      <a:noFill/>
+                    </a:ln>
+                    <a:extLst>
+                      <a:ext uri="{53640926-AAD7-44D8-BBD7-CCE9431645EC}">
+                        <a14:shadowObscured xmlns:a14="http://schemas.microsoft.com/office/drawing/2010/main"/>
+                      </a:ext>
+                    </a:extLst>
+                  </pic:spPr>
+                </pic:pic>
+              </a:graphicData>
+            </a:graphic>
+            <wp14:sizeRelH relativeFrom="margin">
+              <wp14:pctWidth>0</wp14:pctWidth>
+            </wp14:sizeRelH>
+            <wp14:sizeRelV relativeFrom="margin">
+              <wp14:pctHeight>0</wp14:pctHeight>
+            </wp14:sizeRelV>
+          </wp:anchor>
+        </w:drawing>
+      </w:r>
+      <w:r>
+        <w:t>Pavé numérique :</w:t>
+      </w:r>
+      <w:r>
+        <w:rPr>
+          <w:noProof/>
+        </w:rPr>
+        <w:t xml:space="preserve"> </w:t>
+      </w:r>
     </w:p>
     <w:p>
       <w:pPr>
         <w:tabs>
-          <w:tab w:val="left" w:pos="2325"/>
+          <w:tab w:val="left" w:pos="2676"/>
         </w:tabs>
-        <w:rPr>
-          <w:sz w:val="28"/>
-          <w:szCs w:val="28"/>
-        </w:rPr>
+      </w:pPr>
+      <w:r>
+        <w:lastRenderedPageBreak/>
+        <w:t>Ecran LCD :</w:t>
+      </w:r>
+    </w:p>
+    <w:p>
+      <w:pPr>
+        <w:tabs>
+          <w:tab w:val="left" w:pos="2676"/>
+        </w:tabs>
+      </w:pPr>
+      <w:r>
+        <w:rPr>
+          <w:noProof/>
+        </w:rPr>
+        <w:drawing>
+          <wp:inline distT="0" distB="0" distL="0" distR="0" wp14:anchorId="2AB32E05" wp14:editId="61D95B25">
+            <wp:extent cx="5934188" cy="2458528"/>
+            <wp:effectExtent l="0" t="0" r="0" b="0"/>
+            <wp:docPr id="33" name="Image 33"/>
+            <wp:cNvGraphicFramePr>
+              <a:graphicFrameLocks xmlns:a="http://schemas.openxmlformats.org/drawingml/2006/main" noChangeAspect="1"/>
+            </wp:cNvGraphicFramePr>
+            <a:graphic xmlns:a="http://schemas.openxmlformats.org/drawingml/2006/main">
+              <a:graphicData uri="http://schemas.openxmlformats.org/drawingml/2006/picture">
+                <pic:pic xmlns:pic="http://schemas.openxmlformats.org/drawingml/2006/picture">
+                  <pic:nvPicPr>
+                    <pic:cNvPr id="1" name=""/>
+                    <pic:cNvPicPr/>
+                  </pic:nvPicPr>
+                  <pic:blipFill rotWithShape="1">
+                    <a:blip r:embed="rId36"/>
+                    <a:srcRect t="12786" r="58071" b="56332"/>
+                    <a:stretch/>
+                  </pic:blipFill>
+                  <pic:spPr bwMode="auto">
+                    <a:xfrm>
+                      <a:off x="0" y="0"/>
+                      <a:ext cx="5971417" cy="2473952"/>
+                    </a:xfrm>
+                    <a:prstGeom prst="rect">
+                      <a:avLst/>
+                    </a:prstGeom>
+                    <a:ln>
+                      <a:noFill/>
+                    </a:ln>
+                    <a:extLst>
+                      <a:ext uri="{53640926-AAD7-44D8-BBD7-CCE9431645EC}">
+                        <a14:shadowObscured xmlns:a14="http://schemas.microsoft.com/office/drawing/2010/main"/>
+                      </a:ext>
+                    </a:extLst>
+                  </pic:spPr>
+                </pic:pic>
+              </a:graphicData>
+            </a:graphic>
+          </wp:inline>
+        </w:drawing>
+      </w:r>
+    </w:p>
+    <w:p/>
+    <w:p/>
+    <w:p>
+      <w:r>
+        <w:t xml:space="preserve">Buzzer : </w:t>
+      </w:r>
+    </w:p>
+    <w:p/>
+    <w:p/>
+    <w:p/>
+    <w:p/>
+    <w:p/>
+    <w:p/>
+    <w:p/>
+    <w:p/>
+    <w:p>
+      <w:pPr>
+        <w:pStyle w:val="Titre1"/>
+        <w:ind w:left="360"/>
+      </w:pPr>
+      <w:r>
+        <w:t>D.</w:t>
+      </w:r>
+      <w:r>
+        <w:tab/>
+        <w:t xml:space="preserve">Programme </w:t>
+      </w:r>
+      <w:r>
+        <w:t xml:space="preserve"> </w:t>
+      </w:r>
+      <w:r>
+        <w:t xml:space="preserve">assemblé </w:t>
+      </w:r>
+    </w:p>
+    <w:p>
+      <w:pPr>
+        <w:tabs>
+          <w:tab w:val="left" w:pos="1019"/>
+        </w:tabs>
+      </w:pPr>
+    </w:p>
+    <w:p>
+      <w:pPr>
+        <w:tabs>
+          <w:tab w:val="left" w:pos="1019"/>
+        </w:tabs>
       </w:pPr>
     </w:p>
     <w:sectPr>
-      <w:footerReference w:type="default" r:id="rId31"/>
+      <w:footerReference w:type="default" r:id="rId37"/>
       <w:pgSz w:w="11906" w:h="16838"/>
       <w:pgMar w:top="1417" w:right="1417" w:bottom="1417" w:left="1417" w:header="708" w:footer="708" w:gutter="0"/>
       <w:cols w:space="708"/>
@@ -3968,6 +5027,184 @@
     </w:lvl>
   </w:abstractNum>
   <w:abstractNum w:abstractNumId="2" w15:restartNumberingAfterBreak="0">
+    <w:nsid w:val="306D08F6"/>
+    <w:multiLevelType w:val="hybridMultilevel"/>
+    <w:tmpl w:val="97D4329A"/>
+    <w:lvl w:ilvl="0" w:tplc="040C0015">
+      <w:start w:val="1"/>
+      <w:numFmt w:val="upperLetter"/>
+      <w:lvlText w:val="%1."/>
+      <w:lvlJc w:val="left"/>
+      <w:pPr>
+        <w:ind w:left="720" w:hanging="360"/>
+      </w:pPr>
+      <w:rPr>
+        <w:rFonts w:hint="default"/>
+      </w:rPr>
+    </w:lvl>
+    <w:lvl w:ilvl="1" w:tplc="040C0019" w:tentative="1">
+      <w:start w:val="1"/>
+      <w:numFmt w:val="lowerLetter"/>
+      <w:lvlText w:val="%2."/>
+      <w:lvlJc w:val="left"/>
+      <w:pPr>
+        <w:ind w:left="1440" w:hanging="360"/>
+      </w:pPr>
+    </w:lvl>
+    <w:lvl w:ilvl="2" w:tplc="040C001B" w:tentative="1">
+      <w:start w:val="1"/>
+      <w:numFmt w:val="lowerRoman"/>
+      <w:lvlText w:val="%3."/>
+      <w:lvlJc w:val="right"/>
+      <w:pPr>
+        <w:ind w:left="2160" w:hanging="180"/>
+      </w:pPr>
+    </w:lvl>
+    <w:lvl w:ilvl="3" w:tplc="040C000F" w:tentative="1">
+      <w:start w:val="1"/>
+      <w:numFmt w:val="decimal"/>
+      <w:lvlText w:val="%4."/>
+      <w:lvlJc w:val="left"/>
+      <w:pPr>
+        <w:ind w:left="2880" w:hanging="360"/>
+      </w:pPr>
+    </w:lvl>
+    <w:lvl w:ilvl="4" w:tplc="040C0019" w:tentative="1">
+      <w:start w:val="1"/>
+      <w:numFmt w:val="lowerLetter"/>
+      <w:lvlText w:val="%5."/>
+      <w:lvlJc w:val="left"/>
+      <w:pPr>
+        <w:ind w:left="3600" w:hanging="360"/>
+      </w:pPr>
+    </w:lvl>
+    <w:lvl w:ilvl="5" w:tplc="040C001B" w:tentative="1">
+      <w:start w:val="1"/>
+      <w:numFmt w:val="lowerRoman"/>
+      <w:lvlText w:val="%6."/>
+      <w:lvlJc w:val="right"/>
+      <w:pPr>
+        <w:ind w:left="4320" w:hanging="180"/>
+      </w:pPr>
+    </w:lvl>
+    <w:lvl w:ilvl="6" w:tplc="040C000F" w:tentative="1">
+      <w:start w:val="1"/>
+      <w:numFmt w:val="decimal"/>
+      <w:lvlText w:val="%7."/>
+      <w:lvlJc w:val="left"/>
+      <w:pPr>
+        <w:ind w:left="5040" w:hanging="360"/>
+      </w:pPr>
+    </w:lvl>
+    <w:lvl w:ilvl="7" w:tplc="040C0019" w:tentative="1">
+      <w:start w:val="1"/>
+      <w:numFmt w:val="lowerLetter"/>
+      <w:lvlText w:val="%8."/>
+      <w:lvlJc w:val="left"/>
+      <w:pPr>
+        <w:ind w:left="5760" w:hanging="360"/>
+      </w:pPr>
+    </w:lvl>
+    <w:lvl w:ilvl="8" w:tplc="040C001B" w:tentative="1">
+      <w:start w:val="1"/>
+      <w:numFmt w:val="lowerRoman"/>
+      <w:lvlText w:val="%9."/>
+      <w:lvlJc w:val="right"/>
+      <w:pPr>
+        <w:ind w:left="6480" w:hanging="180"/>
+      </w:pPr>
+    </w:lvl>
+  </w:abstractNum>
+  <w:abstractNum w:abstractNumId="3" w15:restartNumberingAfterBreak="0">
+    <w:nsid w:val="47FB37DB"/>
+    <w:multiLevelType w:val="hybridMultilevel"/>
+    <w:tmpl w:val="97D4329A"/>
+    <w:lvl w:ilvl="0" w:tplc="040C0015">
+      <w:start w:val="1"/>
+      <w:numFmt w:val="upperLetter"/>
+      <w:lvlText w:val="%1."/>
+      <w:lvlJc w:val="left"/>
+      <w:pPr>
+        <w:ind w:left="720" w:hanging="360"/>
+      </w:pPr>
+      <w:rPr>
+        <w:rFonts w:hint="default"/>
+      </w:rPr>
+    </w:lvl>
+    <w:lvl w:ilvl="1" w:tplc="040C0019" w:tentative="1">
+      <w:start w:val="1"/>
+      <w:numFmt w:val="lowerLetter"/>
+      <w:lvlText w:val="%2."/>
+      <w:lvlJc w:val="left"/>
+      <w:pPr>
+        <w:ind w:left="1440" w:hanging="360"/>
+      </w:pPr>
+    </w:lvl>
+    <w:lvl w:ilvl="2" w:tplc="040C001B" w:tentative="1">
+      <w:start w:val="1"/>
+      <w:numFmt w:val="lowerRoman"/>
+      <w:lvlText w:val="%3."/>
+      <w:lvlJc w:val="right"/>
+      <w:pPr>
+        <w:ind w:left="2160" w:hanging="180"/>
+      </w:pPr>
+    </w:lvl>
+    <w:lvl w:ilvl="3" w:tplc="040C000F" w:tentative="1">
+      <w:start w:val="1"/>
+      <w:numFmt w:val="decimal"/>
+      <w:lvlText w:val="%4."/>
+      <w:lvlJc w:val="left"/>
+      <w:pPr>
+        <w:ind w:left="2880" w:hanging="360"/>
+      </w:pPr>
+    </w:lvl>
+    <w:lvl w:ilvl="4" w:tplc="040C0019" w:tentative="1">
+      <w:start w:val="1"/>
+      <w:numFmt w:val="lowerLetter"/>
+      <w:lvlText w:val="%5."/>
+      <w:lvlJc w:val="left"/>
+      <w:pPr>
+        <w:ind w:left="3600" w:hanging="360"/>
+      </w:pPr>
+    </w:lvl>
+    <w:lvl w:ilvl="5" w:tplc="040C001B" w:tentative="1">
+      <w:start w:val="1"/>
+      <w:numFmt w:val="lowerRoman"/>
+      <w:lvlText w:val="%6."/>
+      <w:lvlJc w:val="right"/>
+      <w:pPr>
+        <w:ind w:left="4320" w:hanging="180"/>
+      </w:pPr>
+    </w:lvl>
+    <w:lvl w:ilvl="6" w:tplc="040C000F" w:tentative="1">
+      <w:start w:val="1"/>
+      <w:numFmt w:val="decimal"/>
+      <w:lvlText w:val="%7."/>
+      <w:lvlJc w:val="left"/>
+      <w:pPr>
+        <w:ind w:left="5040" w:hanging="360"/>
+      </w:pPr>
+    </w:lvl>
+    <w:lvl w:ilvl="7" w:tplc="040C0019" w:tentative="1">
+      <w:start w:val="1"/>
+      <w:numFmt w:val="lowerLetter"/>
+      <w:lvlText w:val="%8."/>
+      <w:lvlJc w:val="left"/>
+      <w:pPr>
+        <w:ind w:left="5760" w:hanging="360"/>
+      </w:pPr>
+    </w:lvl>
+    <w:lvl w:ilvl="8" w:tplc="040C001B" w:tentative="1">
+      <w:start w:val="1"/>
+      <w:numFmt w:val="lowerRoman"/>
+      <w:lvlText w:val="%9."/>
+      <w:lvlJc w:val="right"/>
+      <w:pPr>
+        <w:ind w:left="6480" w:hanging="180"/>
+      </w:pPr>
+    </w:lvl>
+  </w:abstractNum>
+  <w:abstractNum w:abstractNumId="4" w15:restartNumberingAfterBreak="0">
     <w:nsid w:val="50F92208"/>
     <w:multiLevelType w:val="hybridMultilevel"/>
     <w:tmpl w:val="A7EA516C"/>
@@ -4080,7 +5317,96 @@
       </w:rPr>
     </w:lvl>
   </w:abstractNum>
-  <w:abstractNum w:abstractNumId="3" w15:restartNumberingAfterBreak="0">
+  <w:abstractNum w:abstractNumId="5" w15:restartNumberingAfterBreak="0">
+    <w:nsid w:val="62006AF6"/>
+    <w:multiLevelType w:val="hybridMultilevel"/>
+    <w:tmpl w:val="97D4329A"/>
+    <w:lvl w:ilvl="0" w:tplc="040C0015">
+      <w:start w:val="1"/>
+      <w:numFmt w:val="upperLetter"/>
+      <w:lvlText w:val="%1."/>
+      <w:lvlJc w:val="left"/>
+      <w:pPr>
+        <w:ind w:left="720" w:hanging="360"/>
+      </w:pPr>
+      <w:rPr>
+        <w:rFonts w:hint="default"/>
+      </w:rPr>
+    </w:lvl>
+    <w:lvl w:ilvl="1" w:tplc="040C0019" w:tentative="1">
+      <w:start w:val="1"/>
+      <w:numFmt w:val="lowerLetter"/>
+      <w:lvlText w:val="%2."/>
+      <w:lvlJc w:val="left"/>
+      <w:pPr>
+        <w:ind w:left="1440" w:hanging="360"/>
+      </w:pPr>
+    </w:lvl>
+    <w:lvl w:ilvl="2" w:tplc="040C001B" w:tentative="1">
+      <w:start w:val="1"/>
+      <w:numFmt w:val="lowerRoman"/>
+      <w:lvlText w:val="%3."/>
+      <w:lvlJc w:val="right"/>
+      <w:pPr>
+        <w:ind w:left="2160" w:hanging="180"/>
+      </w:pPr>
+    </w:lvl>
+    <w:lvl w:ilvl="3" w:tplc="040C000F" w:tentative="1">
+      <w:start w:val="1"/>
+      <w:numFmt w:val="decimal"/>
+      <w:lvlText w:val="%4."/>
+      <w:lvlJc w:val="left"/>
+      <w:pPr>
+        <w:ind w:left="2880" w:hanging="360"/>
+      </w:pPr>
+    </w:lvl>
+    <w:lvl w:ilvl="4" w:tplc="040C0019" w:tentative="1">
+      <w:start w:val="1"/>
+      <w:numFmt w:val="lowerLetter"/>
+      <w:lvlText w:val="%5."/>
+      <w:lvlJc w:val="left"/>
+      <w:pPr>
+        <w:ind w:left="3600" w:hanging="360"/>
+      </w:pPr>
+    </w:lvl>
+    <w:lvl w:ilvl="5" w:tplc="040C001B" w:tentative="1">
+      <w:start w:val="1"/>
+      <w:numFmt w:val="lowerRoman"/>
+      <w:lvlText w:val="%6."/>
+      <w:lvlJc w:val="right"/>
+      <w:pPr>
+        <w:ind w:left="4320" w:hanging="180"/>
+      </w:pPr>
+    </w:lvl>
+    <w:lvl w:ilvl="6" w:tplc="040C000F" w:tentative="1">
+      <w:start w:val="1"/>
+      <w:numFmt w:val="decimal"/>
+      <w:lvlText w:val="%7."/>
+      <w:lvlJc w:val="left"/>
+      <w:pPr>
+        <w:ind w:left="5040" w:hanging="360"/>
+      </w:pPr>
+    </w:lvl>
+    <w:lvl w:ilvl="7" w:tplc="040C0019" w:tentative="1">
+      <w:start w:val="1"/>
+      <w:numFmt w:val="lowerLetter"/>
+      <w:lvlText w:val="%8."/>
+      <w:lvlJc w:val="left"/>
+      <w:pPr>
+        <w:ind w:left="5760" w:hanging="360"/>
+      </w:pPr>
+    </w:lvl>
+    <w:lvl w:ilvl="8" w:tplc="040C001B" w:tentative="1">
+      <w:start w:val="1"/>
+      <w:numFmt w:val="lowerRoman"/>
+      <w:lvlText w:val="%9."/>
+      <w:lvlJc w:val="right"/>
+      <w:pPr>
+        <w:ind w:left="6480" w:hanging="180"/>
+      </w:pPr>
+    </w:lvl>
+  </w:abstractNum>
+  <w:abstractNum w:abstractNumId="6" w15:restartNumberingAfterBreak="0">
     <w:nsid w:val="62D43118"/>
     <w:multiLevelType w:val="hybridMultilevel"/>
     <w:tmpl w:val="2E7CA7F2"/>
@@ -4200,9 +5526,18 @@
     <w:abstractNumId w:val="1"/>
   </w:num>
   <w:num w:numId="3">
+    <w:abstractNumId w:val="6"/>
+  </w:num>
+  <w:num w:numId="4">
+    <w:abstractNumId w:val="4"/>
+  </w:num>
+  <w:num w:numId="5">
     <w:abstractNumId w:val="3"/>
   </w:num>
-  <w:num w:numId="4">
+  <w:num w:numId="6">
+    <w:abstractNumId w:val="5"/>
+  </w:num>
+  <w:num w:numId="7">
     <w:abstractNumId w:val="2"/>
   </w:num>
 </w:numbering>
@@ -4607,6 +5942,27 @@
     <w:name w:val="Normal"/>
     <w:qFormat/>
   </w:style>
+  <w:style w:type="paragraph" w:styleId="Titre1">
+    <w:name w:val="heading 1"/>
+    <w:basedOn w:val="Normal"/>
+    <w:next w:val="Normal"/>
+    <w:link w:val="Titre1Car"/>
+    <w:uiPriority w:val="9"/>
+    <w:qFormat/>
+    <w:rsid w:val="0016475C"/>
+    <w:pPr>
+      <w:keepNext/>
+      <w:keepLines/>
+      <w:spacing w:before="240" w:after="0"/>
+      <w:outlineLvl w:val="0"/>
+    </w:pPr>
+    <w:rPr>
+      <w:rFonts w:asciiTheme="majorHAnsi" w:eastAsiaTheme="majorEastAsia" w:hAnsiTheme="majorHAnsi" w:cstheme="majorBidi"/>
+      <w:color w:val="2F5496" w:themeColor="accent1" w:themeShade="BF"/>
+      <w:sz w:val="32"/>
+      <w:szCs w:val="32"/>
+    </w:rPr>
+  </w:style>
   <w:style w:type="character" w:default="1" w:styleId="Policepardfaut">
     <w:name w:val="Default Paragraph Font"/>
     <w:uiPriority w:val="1"/>
@@ -4722,6 +6078,67 @@
     <w:link w:val="Pieddepage"/>
     <w:uiPriority w:val="99"/>
     <w:rsid w:val="00B0020C"/>
+  </w:style>
+  <w:style w:type="paragraph" w:styleId="Sous-titre">
+    <w:name w:val="Subtitle"/>
+    <w:basedOn w:val="Normal"/>
+    <w:next w:val="Normal"/>
+    <w:link w:val="Sous-titreCar"/>
+    <w:uiPriority w:val="11"/>
+    <w:qFormat/>
+    <w:rsid w:val="0016475C"/>
+    <w:pPr>
+      <w:numPr>
+        <w:ilvl w:val="1"/>
+      </w:numPr>
+    </w:pPr>
+    <w:rPr>
+      <w:rFonts w:eastAsiaTheme="minorEastAsia"/>
+      <w:color w:val="5A5A5A" w:themeColor="text1" w:themeTint="A5"/>
+      <w:spacing w:val="15"/>
+    </w:rPr>
+  </w:style>
+  <w:style w:type="character" w:customStyle="1" w:styleId="Sous-titreCar">
+    <w:name w:val="Sous-titre Car"/>
+    <w:basedOn w:val="Policepardfaut"/>
+    <w:link w:val="Sous-titre"/>
+    <w:uiPriority w:val="11"/>
+    <w:rsid w:val="0016475C"/>
+    <w:rPr>
+      <w:rFonts w:eastAsiaTheme="minorEastAsia"/>
+      <w:color w:val="5A5A5A" w:themeColor="text1" w:themeTint="A5"/>
+      <w:spacing w:val="15"/>
+    </w:rPr>
+  </w:style>
+  <w:style w:type="character" w:customStyle="1" w:styleId="Titre1Car">
+    <w:name w:val="Titre 1 Car"/>
+    <w:basedOn w:val="Policepardfaut"/>
+    <w:link w:val="Titre1"/>
+    <w:uiPriority w:val="9"/>
+    <w:rsid w:val="0016475C"/>
+    <w:rPr>
+      <w:rFonts w:asciiTheme="majorHAnsi" w:eastAsiaTheme="majorEastAsia" w:hAnsiTheme="majorHAnsi" w:cstheme="majorBidi"/>
+      <w:color w:val="2F5496" w:themeColor="accent1" w:themeShade="BF"/>
+      <w:sz w:val="32"/>
+      <w:szCs w:val="32"/>
+    </w:rPr>
+  </w:style>
+  <w:style w:type="character" w:styleId="Lienhypertexte">
+    <w:name w:val="Hyperlink"/>
+    <w:basedOn w:val="Policepardfaut"/>
+    <w:uiPriority w:val="99"/>
+    <w:semiHidden/>
+    <w:unhideWhenUsed/>
+    <w:rsid w:val="00B55BDF"/>
+    <w:rPr>
+      <w:color w:val="0000FF"/>
+      <w:u w:val="single"/>
+    </w:rPr>
+  </w:style>
+  <w:style w:type="character" w:customStyle="1" w:styleId="wikiword">
+    <w:name w:val="wikiword"/>
+    <w:basedOn w:val="Policepardfaut"/>
+    <w:rsid w:val="00B55BDF"/>
   </w:style>
 </w:styles>
 </file>
@@ -12934,7 +14351,7 @@
 </file>
 
 <file path=customXml/itemProps1.xml><?xml version="1.0" encoding="utf-8"?>
-<ds:datastoreItem xmlns:ds="http://schemas.openxmlformats.org/officeDocument/2006/customXml" ds:itemID="{31F3BAF2-0575-4B23-8FEF-F42935C7776E}">
+<ds:datastoreItem xmlns:ds="http://schemas.openxmlformats.org/officeDocument/2006/customXml" ds:itemID="{18EC6E5E-6D63-4B66-B116-92D86435774D}">
   <ds:schemaRefs>
     <ds:schemaRef ds:uri="http://schemas.openxmlformats.org/officeDocument/2006/bibliography"/>
   </ds:schemaRefs>

</xml_diff>